<commit_message>
_ added h5ocopy_f to function listing.
Tested: Adobe Acrobat
</commit_message>
<xml_diff>
--- a/html/Advanced/CommittedDatatypeCopying/CopyingCommittedDatatypesWithH5Ocopy_120326.docx
+++ b/html/Advanced/CommittedDatatypeCopying/CopyingCommittedDatatypesWithH5Ocopy_120326.docx
@@ -1,6 +1,6 @@
 
 <file path=word/document.xml><?xml version="1.0" encoding="utf-8"?>
-<w:document xmlns:ve="http://schemas.openxmlformats.org/markup-compatibility/2006" xmlns:o="urn:schemas-microsoft-com:office:office" xmlns:r="http://schemas.openxmlformats.org/officeDocument/2006/relationships" xmlns:m="http://schemas.openxmlformats.org/officeDocument/2006/math" xmlns:v="urn:schemas-microsoft-com:vml" xmlns:wp="http://schemas.openxmlformats.org/drawingml/2006/wordprocessingDrawing" xmlns:w10="urn:schemas-microsoft-com:office:word" xmlns:w="http://schemas.openxmlformats.org/wordprocessingml/2006/main" xmlns:wne="http://schemas.microsoft.com/office/word/2006/wordml">
+<w:document xmlns:wpc="http://schemas.microsoft.com/office/word/2010/wordprocessingCanvas" xmlns:mc="http://schemas.openxmlformats.org/markup-compatibility/2006" xmlns:o="urn:schemas-microsoft-com:office:office" xmlns:r="http://schemas.openxmlformats.org/officeDocument/2006/relationships" xmlns:m="http://schemas.openxmlformats.org/officeDocument/2006/math" xmlns:v="urn:schemas-microsoft-com:vml" xmlns:wp14="http://schemas.microsoft.com/office/word/2010/wordprocessingDrawing" xmlns:wp="http://schemas.openxmlformats.org/drawingml/2006/wordprocessingDrawing" xmlns:w10="urn:schemas-microsoft-com:office:word" xmlns:w="http://schemas.openxmlformats.org/wordprocessingml/2006/main" xmlns:w14="http://schemas.microsoft.com/office/word/2010/wordml" xmlns:wpg="http://schemas.microsoft.com/office/word/2010/wordprocessingGroup" xmlns:wpi="http://schemas.microsoft.com/office/word/2010/wordprocessingInk" xmlns:wne="http://schemas.microsoft.com/office/word/2006/wordml" xmlns:wps="http://schemas.microsoft.com/office/word/2010/wordprocessingShape" mc:Ignorable="w14 wp14">
   <w:body>
     <w:p>
       <w:pPr>
@@ -83,10 +83,10 @@
                                 <pic:cNvPicPr/>
                               </pic:nvPicPr>
                               <pic:blipFill>
-                                <a:blip r:embed="rId8" cstate="print">
+                                <a:blip r:embed="rId9" cstate="print">
                                   <a:extLst>
                                     <a:ext uri="{28A0092B-C50C-407E-A947-70E740481C1C}">
-                                      <a14:useLocalDpi xmlns:a14="http://schemas.microsoft.com/office/drawing/2010/main" xmlns:wps="http://schemas.microsoft.com/office/word/2010/wordprocessingShape" xmlns:wpi="http://schemas.microsoft.com/office/word/2010/wordprocessingInk" xmlns:wpg="http://schemas.microsoft.com/office/word/2010/wordprocessingGroup" xmlns:w14="http://schemas.microsoft.com/office/word/2010/wordml" xmlns:w="http://schemas.openxmlformats.org/wordprocessingml/2006/main" xmlns:w10="urn:schemas-microsoft-com:office:word" xmlns:wp14="http://schemas.microsoft.com/office/word/2010/wordprocessingDrawing" xmlns:v="urn:schemas-microsoft-com:vml" xmlns:o="urn:schemas-microsoft-com:office:office" xmlns:mc="http://schemas.openxmlformats.org/markup-compatibility/2006" xmlns:wpc="http://schemas.microsoft.com/office/word/2010/wordprocessingCanvas" xmlns="" val="0"/>
+                                      <a14:useLocalDpi xmlns:a14="http://schemas.microsoft.com/office/drawing/2010/main" val="0"/>
                                     </a:ext>
                                   </a:extLst>
                                 </a:blip>
@@ -114,7 +114,7 @@
                   <w:pPr>
                     <w:jc w:val="center"/>
                   </w:pPr>
-                  <w:hyperlink r:id="rId9" w:history="1">
+                  <w:hyperlink r:id="rId10" w:history="1">
                     <w:r>
                       <w:rPr>
                         <w:rStyle w:val="Hyperlink"/>
@@ -135,9 +135,9 @@
     <w:p>
       <w:pPr>
         <w:sectPr>
-          <w:headerReference w:type="default" r:id="rId10"/>
-          <w:footerReference w:type="default" r:id="rId11"/>
-          <w:headerReference w:type="first" r:id="rId12"/>
+          <w:headerReference w:type="default" r:id="rId11"/>
+          <w:footerReference w:type="default" r:id="rId12"/>
+          <w:headerReference w:type="first" r:id="rId13"/>
           <w:pgSz w:w="12240" w:h="15840" w:code="1"/>
           <w:pgMar w:top="1152" w:right="1152" w:bottom="1440" w:left="1152" w:header="432" w:footer="720" w:gutter="0"/>
           <w:cols w:space="720"/>
@@ -388,8 +388,8 @@
       <w:pPr>
         <w:pStyle w:val="Contents"/>
         <w:sectPr>
-          <w:headerReference w:type="first" r:id="rId13"/>
-          <w:footerReference w:type="first" r:id="rId14"/>
+          <w:headerReference w:type="first" r:id="rId14"/>
+          <w:footerReference w:type="first" r:id="rId15"/>
           <w:pgSz w:w="12240" w:h="15840" w:code="1"/>
           <w:pgMar w:top="1152" w:right="1152" w:bottom="1440" w:left="1152" w:header="432" w:footer="720" w:gutter="0"/>
           <w:cols w:space="720"/>
@@ -563,7 +563,7 @@
     <w:p>
       <w:pPr>
         <w:sectPr>
-          <w:headerReference w:type="first" r:id="rId15"/>
+          <w:headerReference w:type="first" r:id="rId16"/>
           <w:type w:val="continuous"/>
           <w:pgSz w:w="12240" w:h="15840" w:code="1"/>
           <w:pgMar w:top="1152" w:right="1152" w:bottom="1440" w:left="1152" w:header="432" w:footer="720" w:gutter="0"/>
@@ -1188,7 +1188,7 @@
           <w:right w:val="none" w:sz="0" w:space="0" w:color="auto"/>
           <w:insideV w:val="none" w:sz="0" w:space="0" w:color="auto"/>
         </w:tblBorders>
-        <w:tblLook w:val="04A0"/>
+        <w:tblLook w:val="04A0" w:firstRow="1" w:lastRow="0" w:firstColumn="1" w:lastColumn="0" w:noHBand="0" w:noVBand="1"/>
       </w:tblPr>
       <w:tblGrid>
         <w:gridCol w:w="9108"/>
@@ -1240,12 +1240,7 @@
               <w:pStyle w:val="PlainText"/>
             </w:pPr>
             <w:r>
-              <w:t>status = H5Ocopy(file</w:t>
-            </w:r>
-            <w:bookmarkStart w:id="2" w:name="_GoBack"/>
-            <w:bookmarkEnd w:id="2"/>
-            <w:r>
-              <w:t>1_id, src_name, file2_id, dst_name, ocpypl_id, H5P_DEFAULT);</w:t>
+              <w:t>status = H5Ocopy(file1_id, src_name, file2_id, dst_name, ocpypl_id, H5P_DEFAULT);</w:t>
             </w:r>
           </w:p>
           <w:p>
@@ -1290,14 +1285,14 @@
       <w:pPr>
         <w:pStyle w:val="Heading2"/>
       </w:pPr>
-      <w:bookmarkStart w:id="3" w:name="_Toc320543074"/>
+      <w:bookmarkStart w:id="2" w:name="_Toc320543074"/>
       <w:r>
         <w:t xml:space="preserve">Callback </w:t>
       </w:r>
       <w:r>
         <w:t>Function</w:t>
       </w:r>
-      <w:bookmarkEnd w:id="3"/>
+      <w:bookmarkEnd w:id="2"/>
     </w:p>
     <w:p>
       <w:r>
@@ -1452,12 +1447,12 @@
       <w:pPr>
         <w:pStyle w:val="Heading2"/>
       </w:pPr>
-      <w:bookmarkStart w:id="4" w:name="_Toc320543075"/>
+      <w:bookmarkStart w:id="3" w:name="_Toc320543075"/>
       <w:r>
         <w:lastRenderedPageBreak/>
         <w:t>Function Summary</w:t>
       </w:r>
-      <w:bookmarkEnd w:id="4"/>
+      <w:bookmarkEnd w:id="3"/>
       <w:r>
         <w:t xml:space="preserve"> </w:t>
       </w:r>
@@ -1488,7 +1483,7 @@
           <w:right w:val="none" w:sz="0" w:space="0" w:color="auto"/>
           <w:insideV w:val="none" w:sz="0" w:space="0" w:color="auto"/>
         </w:tblBorders>
-        <w:tblLook w:val="04A0"/>
+        <w:tblLook w:val="04A0" w:firstRow="1" w:lastRow="0" w:firstColumn="1" w:lastColumn="0" w:noHBand="0" w:noVBand="1"/>
       </w:tblPr>
       <w:tblGrid>
         <w:gridCol w:w="4536"/>
@@ -1590,8 +1585,10 @@
               <w:pStyle w:val="PlainText"/>
             </w:pPr>
             <w:r>
-              <w:t>(none)</w:t>
+              <w:t>H5ocopy_f</w:t>
             </w:r>
+            <w:bookmarkStart w:id="4" w:name="_GoBack"/>
+            <w:bookmarkEnd w:id="4"/>
           </w:p>
         </w:tc>
         <w:tc>
@@ -2058,7 +2055,7 @@
     <w:p/>
     <w:p/>
     <w:sectPr>
-      <w:headerReference w:type="first" r:id="rId16"/>
+      <w:headerReference w:type="first" r:id="rId17"/>
       <w:pgSz w:w="12240" w:h="15840" w:code="1"/>
       <w:pgMar w:top="1152" w:right="1170" w:bottom="1440" w:left="1152" w:header="432" w:footer="720" w:gutter="0"/>
       <w:cols w:space="720"/>
@@ -2070,7 +2067,7 @@
 </file>
 
 <file path=word/endnotes.xml><?xml version="1.0" encoding="utf-8"?>
-<w:endnotes xmlns:ve="http://schemas.openxmlformats.org/markup-compatibility/2006" xmlns:o="urn:schemas-microsoft-com:office:office" xmlns:r="http://schemas.openxmlformats.org/officeDocument/2006/relationships" xmlns:m="http://schemas.openxmlformats.org/officeDocument/2006/math" xmlns:v="urn:schemas-microsoft-com:vml" xmlns:wp="http://schemas.openxmlformats.org/drawingml/2006/wordprocessingDrawing" xmlns:w10="urn:schemas-microsoft-com:office:word" xmlns:w="http://schemas.openxmlformats.org/wordprocessingml/2006/main" xmlns:wne="http://schemas.microsoft.com/office/word/2006/wordml">
+<w:endnotes xmlns:wpc="http://schemas.microsoft.com/office/word/2010/wordprocessingCanvas" xmlns:mc="http://schemas.openxmlformats.org/markup-compatibility/2006" xmlns:o="urn:schemas-microsoft-com:office:office" xmlns:r="http://schemas.openxmlformats.org/officeDocument/2006/relationships" xmlns:m="http://schemas.openxmlformats.org/officeDocument/2006/math" xmlns:v="urn:schemas-microsoft-com:vml" xmlns:wp14="http://schemas.microsoft.com/office/word/2010/wordprocessingDrawing" xmlns:wp="http://schemas.openxmlformats.org/drawingml/2006/wordprocessingDrawing" xmlns:w10="urn:schemas-microsoft-com:office:word" xmlns:w="http://schemas.openxmlformats.org/wordprocessingml/2006/main" xmlns:w14="http://schemas.microsoft.com/office/word/2010/wordml" xmlns:wpg="http://schemas.microsoft.com/office/word/2010/wordprocessingGroup" xmlns:wpi="http://schemas.microsoft.com/office/word/2010/wordprocessingInk" xmlns:wne="http://schemas.microsoft.com/office/word/2006/wordml" xmlns:wps="http://schemas.microsoft.com/office/word/2010/wordprocessingShape" mc:Ignorable="w14 wp14">
   <w:endnote w:type="separator" w:id="-1">
     <w:p>
       <w:r>
@@ -2089,7 +2086,7 @@
 </file>
 
 <file path=word/footer1.xml><?xml version="1.0" encoding="utf-8"?>
-<w:ftr xmlns:ve="http://schemas.openxmlformats.org/markup-compatibility/2006" xmlns:o="urn:schemas-microsoft-com:office:office" xmlns:r="http://schemas.openxmlformats.org/officeDocument/2006/relationships" xmlns:m="http://schemas.openxmlformats.org/officeDocument/2006/math" xmlns:v="urn:schemas-microsoft-com:vml" xmlns:wp="http://schemas.openxmlformats.org/drawingml/2006/wordprocessingDrawing" xmlns:w10="urn:schemas-microsoft-com:office:word" xmlns:w="http://schemas.openxmlformats.org/wordprocessingml/2006/main" xmlns:wne="http://schemas.microsoft.com/office/word/2006/wordml">
+<w:ftr xmlns:wpc="http://schemas.microsoft.com/office/word/2010/wordprocessingCanvas" xmlns:mc="http://schemas.openxmlformats.org/markup-compatibility/2006" xmlns:o="urn:schemas-microsoft-com:office:office" xmlns:r="http://schemas.openxmlformats.org/officeDocument/2006/relationships" xmlns:m="http://schemas.openxmlformats.org/officeDocument/2006/math" xmlns:v="urn:schemas-microsoft-com:vml" xmlns:wp14="http://schemas.microsoft.com/office/word/2010/wordprocessingDrawing" xmlns:wp="http://schemas.openxmlformats.org/drawingml/2006/wordprocessingDrawing" xmlns:w10="urn:schemas-microsoft-com:office:word" xmlns:w="http://schemas.openxmlformats.org/wordprocessingml/2006/main" xmlns:w14="http://schemas.microsoft.com/office/word/2010/wordml" xmlns:wpg="http://schemas.microsoft.com/office/word/2010/wordprocessingGroup" xmlns:wpi="http://schemas.microsoft.com/office/word/2010/wordprocessingInk" xmlns:wne="http://schemas.microsoft.com/office/word/2006/wordml" xmlns:wps="http://schemas.microsoft.com/office/word/2010/wordprocessingShape" mc:Ignorable="w14 wp14">
   <w:sdt>
     <w:sdtPr>
       <w:id w:val="-705720777"/>
@@ -2098,6 +2095,7 @@
         <w:docPartUnique/>
       </w:docPartObj>
     </w:sdtPr>
+    <w:sdtEndPr/>
     <w:sdtContent>
       <w:sdt>
         <w:sdtPr>
@@ -2107,6 +2105,7 @@
             <w:docPartUnique/>
           </w:docPartObj>
         </w:sdtPr>
+        <w:sdtEndPr/>
         <w:sdtContent>
           <w:p>
             <w:pPr>
@@ -2187,14 +2186,27 @@
             <w:r>
               <w:t xml:space="preserve"> of </w:t>
             </w:r>
-            <w:fldSimple w:instr=" NUMPAGES  ">
-              <w:r>
-                <w:rPr>
-                  <w:noProof/>
-                </w:rPr>
-                <w:t>6</w:t>
-              </w:r>
-            </w:fldSimple>
+            <w:r>
+              <w:fldChar w:fldCharType="begin"/>
+            </w:r>
+            <w:r>
+              <w:instrText xml:space="preserve"> NUMPAGES  </w:instrText>
+            </w:r>
+            <w:r>
+              <w:fldChar w:fldCharType="separate"/>
+            </w:r>
+            <w:r>
+              <w:rPr>
+                <w:noProof/>
+              </w:rPr>
+              <w:t>6</w:t>
+            </w:r>
+            <w:r>
+              <w:rPr>
+                <w:noProof/>
+              </w:rPr>
+              <w:fldChar w:fldCharType="end"/>
+            </w:r>
           </w:p>
         </w:sdtContent>
       </w:sdt>
@@ -2204,7 +2216,7 @@
 </file>
 
 <file path=word/footer2.xml><?xml version="1.0" encoding="utf-8"?>
-<w:ftr xmlns:ve="http://schemas.openxmlformats.org/markup-compatibility/2006" xmlns:o="urn:schemas-microsoft-com:office:office" xmlns:r="http://schemas.openxmlformats.org/officeDocument/2006/relationships" xmlns:m="http://schemas.openxmlformats.org/officeDocument/2006/math" xmlns:v="urn:schemas-microsoft-com:vml" xmlns:wp="http://schemas.openxmlformats.org/drawingml/2006/wordprocessingDrawing" xmlns:w10="urn:schemas-microsoft-com:office:word" xmlns:w="http://schemas.openxmlformats.org/wordprocessingml/2006/main" xmlns:wne="http://schemas.microsoft.com/office/word/2006/wordml">
+<w:ftr xmlns:wpc="http://schemas.microsoft.com/office/word/2010/wordprocessingCanvas" xmlns:mc="http://schemas.openxmlformats.org/markup-compatibility/2006" xmlns:o="urn:schemas-microsoft-com:office:office" xmlns:r="http://schemas.openxmlformats.org/officeDocument/2006/relationships" xmlns:m="http://schemas.openxmlformats.org/officeDocument/2006/math" xmlns:v="urn:schemas-microsoft-com:vml" xmlns:wp14="http://schemas.microsoft.com/office/word/2010/wordprocessingDrawing" xmlns:wp="http://schemas.openxmlformats.org/drawingml/2006/wordprocessingDrawing" xmlns:w10="urn:schemas-microsoft-com:office:word" xmlns:w="http://schemas.openxmlformats.org/wordprocessingml/2006/main" xmlns:w14="http://schemas.microsoft.com/office/word/2010/wordml" xmlns:wpg="http://schemas.microsoft.com/office/word/2010/wordprocessingGroup" xmlns:wpi="http://schemas.microsoft.com/office/word/2010/wordprocessingInk" xmlns:wne="http://schemas.microsoft.com/office/word/2006/wordml" xmlns:wps="http://schemas.microsoft.com/office/word/2010/wordprocessingShape" mc:Ignorable="w14 wp14">
   <w:sdt>
     <w:sdtPr>
       <w:id w:val="1079724177"/>
@@ -2213,6 +2225,7 @@
         <w:docPartUnique/>
       </w:docPartObj>
     </w:sdtPr>
+    <w:sdtEndPr/>
     <w:sdtContent>
       <w:sdt>
         <w:sdtPr>
@@ -2222,6 +2235,7 @@
             <w:docPartUnique/>
           </w:docPartObj>
         </w:sdtPr>
+        <w:sdtEndPr/>
         <w:sdtContent>
           <w:p>
             <w:pPr>
@@ -2302,14 +2316,27 @@
             <w:r>
               <w:t xml:space="preserve"> of </w:t>
             </w:r>
-            <w:fldSimple w:instr=" NUMPAGES  ">
-              <w:r>
-                <w:rPr>
-                  <w:noProof/>
-                </w:rPr>
-                <w:t>6</w:t>
-              </w:r>
-            </w:fldSimple>
+            <w:r>
+              <w:fldChar w:fldCharType="begin"/>
+            </w:r>
+            <w:r>
+              <w:instrText xml:space="preserve"> NUMPAGES  </w:instrText>
+            </w:r>
+            <w:r>
+              <w:fldChar w:fldCharType="separate"/>
+            </w:r>
+            <w:r>
+              <w:rPr>
+                <w:noProof/>
+              </w:rPr>
+              <w:t>6</w:t>
+            </w:r>
+            <w:r>
+              <w:rPr>
+                <w:noProof/>
+              </w:rPr>
+              <w:fldChar w:fldCharType="end"/>
+            </w:r>
           </w:p>
         </w:sdtContent>
       </w:sdt>
@@ -2319,7 +2346,7 @@
 </file>
 
 <file path=word/footnotes.xml><?xml version="1.0" encoding="utf-8"?>
-<w:footnotes xmlns:ve="http://schemas.openxmlformats.org/markup-compatibility/2006" xmlns:o="urn:schemas-microsoft-com:office:office" xmlns:r="http://schemas.openxmlformats.org/officeDocument/2006/relationships" xmlns:m="http://schemas.openxmlformats.org/officeDocument/2006/math" xmlns:v="urn:schemas-microsoft-com:vml" xmlns:wp="http://schemas.openxmlformats.org/drawingml/2006/wordprocessingDrawing" xmlns:w10="urn:schemas-microsoft-com:office:word" xmlns:w="http://schemas.openxmlformats.org/wordprocessingml/2006/main" xmlns:wne="http://schemas.microsoft.com/office/word/2006/wordml">
+<w:footnotes xmlns:wpc="http://schemas.microsoft.com/office/word/2010/wordprocessingCanvas" xmlns:mc="http://schemas.openxmlformats.org/markup-compatibility/2006" xmlns:o="urn:schemas-microsoft-com:office:office" xmlns:r="http://schemas.openxmlformats.org/officeDocument/2006/relationships" xmlns:m="http://schemas.openxmlformats.org/officeDocument/2006/math" xmlns:v="urn:schemas-microsoft-com:vml" xmlns:wp14="http://schemas.microsoft.com/office/word/2010/wordprocessingDrawing" xmlns:wp="http://schemas.openxmlformats.org/drawingml/2006/wordprocessingDrawing" xmlns:w10="urn:schemas-microsoft-com:office:word" xmlns:w="http://schemas.openxmlformats.org/wordprocessingml/2006/main" xmlns:w14="http://schemas.microsoft.com/office/word/2010/wordml" xmlns:wpg="http://schemas.microsoft.com/office/word/2010/wordprocessingGroup" xmlns:wpi="http://schemas.microsoft.com/office/word/2010/wordprocessingInk" xmlns:wne="http://schemas.microsoft.com/office/word/2006/wordml" xmlns:wps="http://schemas.microsoft.com/office/word/2010/wordprocessingShape" mc:Ignorable="w14 wp14">
   <w:footnote w:type="separator" w:id="-1">
     <w:p>
       <w:r>
@@ -2338,26 +2365,39 @@
 </file>
 
 <file path=word/header1.xml><?xml version="1.0" encoding="utf-8"?>
-<w:hdr xmlns:ve="http://schemas.openxmlformats.org/markup-compatibility/2006" xmlns:o="urn:schemas-microsoft-com:office:office" xmlns:r="http://schemas.openxmlformats.org/officeDocument/2006/relationships" xmlns:m="http://schemas.openxmlformats.org/officeDocument/2006/math" xmlns:v="urn:schemas-microsoft-com:vml" xmlns:wp="http://schemas.openxmlformats.org/drawingml/2006/wordprocessingDrawing" xmlns:w10="urn:schemas-microsoft-com:office:word" xmlns:w="http://schemas.openxmlformats.org/wordprocessingml/2006/main" xmlns:wne="http://schemas.microsoft.com/office/word/2006/wordml">
+<w:hdr xmlns:wpc="http://schemas.microsoft.com/office/word/2010/wordprocessingCanvas" xmlns:mc="http://schemas.openxmlformats.org/markup-compatibility/2006" xmlns:o="urn:schemas-microsoft-com:office:office" xmlns:r="http://schemas.openxmlformats.org/officeDocument/2006/relationships" xmlns:m="http://schemas.openxmlformats.org/officeDocument/2006/math" xmlns:v="urn:schemas-microsoft-com:vml" xmlns:wp14="http://schemas.microsoft.com/office/word/2010/wordprocessingDrawing" xmlns:wp="http://schemas.openxmlformats.org/drawingml/2006/wordprocessingDrawing" xmlns:w10="urn:schemas-microsoft-com:office:word" xmlns:w="http://schemas.openxmlformats.org/wordprocessingml/2006/main" xmlns:w14="http://schemas.microsoft.com/office/word/2010/wordml" xmlns:wpg="http://schemas.microsoft.com/office/word/2010/wordprocessingGroup" xmlns:wpi="http://schemas.microsoft.com/office/word/2010/wordprocessingInk" xmlns:wne="http://schemas.microsoft.com/office/word/2006/wordml" xmlns:wps="http://schemas.microsoft.com/office/word/2010/wordprocessingShape" mc:Ignorable="w14 wp14">
   <w:p>
     <w:pPr>
       <w:pStyle w:val="THGHeader2"/>
       <w:jc w:val="right"/>
     </w:pPr>
-    <w:fldSimple w:instr=" STYLEREF  &quot;Heading 1&quot;  \* MERGEFORMAT ">
-      <w:r>
-        <w:rPr>
-          <w:noProof/>
-        </w:rPr>
-        <w:t>Copying Committed Datatypes with H5Ocopy</w:t>
-      </w:r>
-    </w:fldSimple>
+    <w:r>
+      <w:fldChar w:fldCharType="begin"/>
+    </w:r>
+    <w:r>
+      <w:instrText xml:space="preserve"> STYLEREF  "Heading 1"  \* MERGEFORMAT </w:instrText>
+    </w:r>
+    <w:r>
+      <w:fldChar w:fldCharType="separate"/>
+    </w:r>
+    <w:r>
+      <w:rPr>
+        <w:noProof/>
+      </w:rPr>
+      <w:t>Copying Committed Datatypes with H5Ocopy</w:t>
+    </w:r>
+    <w:r>
+      <w:rPr>
+        <w:noProof/>
+      </w:rPr>
+      <w:fldChar w:fldCharType="end"/>
+    </w:r>
   </w:p>
 </w:hdr>
 </file>
 
 <file path=word/header2.xml><?xml version="1.0" encoding="utf-8"?>
-<w:hdr xmlns:ve="http://schemas.openxmlformats.org/markup-compatibility/2006" xmlns:o="urn:schemas-microsoft-com:office:office" xmlns:r="http://schemas.openxmlformats.org/officeDocument/2006/relationships" xmlns:m="http://schemas.openxmlformats.org/officeDocument/2006/math" xmlns:v="urn:schemas-microsoft-com:vml" xmlns:wp="http://schemas.openxmlformats.org/drawingml/2006/wordprocessingDrawing" xmlns:w10="urn:schemas-microsoft-com:office:word" xmlns:w="http://schemas.openxmlformats.org/wordprocessingml/2006/main" xmlns:wne="http://schemas.microsoft.com/office/word/2006/wordml">
+<w:hdr xmlns:wpc="http://schemas.microsoft.com/office/word/2010/wordprocessingCanvas" xmlns:mc="http://schemas.openxmlformats.org/markup-compatibility/2006" xmlns:o="urn:schemas-microsoft-com:office:office" xmlns:r="http://schemas.openxmlformats.org/officeDocument/2006/relationships" xmlns:m="http://schemas.openxmlformats.org/officeDocument/2006/math" xmlns:v="urn:schemas-microsoft-com:vml" xmlns:wp14="http://schemas.microsoft.com/office/word/2010/wordprocessingDrawing" xmlns:wp="http://schemas.openxmlformats.org/drawingml/2006/wordprocessingDrawing" xmlns:w10="urn:schemas-microsoft-com:office:word" xmlns:w="http://schemas.openxmlformats.org/wordprocessingml/2006/main" xmlns:w14="http://schemas.microsoft.com/office/word/2010/wordml" xmlns:wpg="http://schemas.microsoft.com/office/word/2010/wordprocessingGroup" xmlns:wpi="http://schemas.microsoft.com/office/word/2010/wordprocessingInk" xmlns:wne="http://schemas.microsoft.com/office/word/2006/wordml" xmlns:wps="http://schemas.microsoft.com/office/word/2010/wordprocessingShape" mc:Ignorable="w14 wp14">
   <w:p>
     <w:pPr>
       <w:pStyle w:val="THGHeader"/>
@@ -2373,7 +2413,7 @@
 </file>
 
 <file path=word/header3.xml><?xml version="1.0" encoding="utf-8"?>
-<w:hdr xmlns:ve="http://schemas.openxmlformats.org/markup-compatibility/2006" xmlns:o="urn:schemas-microsoft-com:office:office" xmlns:r="http://schemas.openxmlformats.org/officeDocument/2006/relationships" xmlns:m="http://schemas.openxmlformats.org/officeDocument/2006/math" xmlns:v="urn:schemas-microsoft-com:vml" xmlns:wp="http://schemas.openxmlformats.org/drawingml/2006/wordprocessingDrawing" xmlns:w10="urn:schemas-microsoft-com:office:word" xmlns:w="http://schemas.openxmlformats.org/wordprocessingml/2006/main" xmlns:wne="http://schemas.microsoft.com/office/word/2006/wordml">
+<w:hdr xmlns:wpc="http://schemas.microsoft.com/office/word/2010/wordprocessingCanvas" xmlns:mc="http://schemas.openxmlformats.org/markup-compatibility/2006" xmlns:o="urn:schemas-microsoft-com:office:office" xmlns:r="http://schemas.openxmlformats.org/officeDocument/2006/relationships" xmlns:m="http://schemas.openxmlformats.org/officeDocument/2006/math" xmlns:v="urn:schemas-microsoft-com:vml" xmlns:wp14="http://schemas.microsoft.com/office/word/2010/wordprocessingDrawing" xmlns:wp="http://schemas.openxmlformats.org/drawingml/2006/wordprocessingDrawing" xmlns:w10="urn:schemas-microsoft-com:office:word" xmlns:w="http://schemas.openxmlformats.org/wordprocessingml/2006/main" xmlns:w14="http://schemas.microsoft.com/office/word/2010/wordml" xmlns:wpg="http://schemas.microsoft.com/office/word/2010/wordprocessingGroup" xmlns:wpi="http://schemas.microsoft.com/office/word/2010/wordprocessingInk" xmlns:wne="http://schemas.microsoft.com/office/word/2006/wordml" xmlns:wps="http://schemas.microsoft.com/office/word/2010/wordprocessingShape" mc:Ignorable="w14 wp14">
   <w:p>
     <w:pPr>
       <w:pStyle w:val="THGHeader2"/>
@@ -2389,7 +2429,7 @@
 </file>
 
 <file path=word/header4.xml><?xml version="1.0" encoding="utf-8"?>
-<w:hdr xmlns:ve="http://schemas.openxmlformats.org/markup-compatibility/2006" xmlns:o="urn:schemas-microsoft-com:office:office" xmlns:r="http://schemas.openxmlformats.org/officeDocument/2006/relationships" xmlns:m="http://schemas.openxmlformats.org/officeDocument/2006/math" xmlns:v="urn:schemas-microsoft-com:vml" xmlns:wp="http://schemas.openxmlformats.org/drawingml/2006/wordprocessingDrawing" xmlns:w10="urn:schemas-microsoft-com:office:word" xmlns:w="http://schemas.openxmlformats.org/wordprocessingml/2006/main" xmlns:wne="http://schemas.microsoft.com/office/word/2006/wordml">
+<w:hdr xmlns:wpc="http://schemas.microsoft.com/office/word/2010/wordprocessingCanvas" xmlns:mc="http://schemas.openxmlformats.org/markup-compatibility/2006" xmlns:o="urn:schemas-microsoft-com:office:office" xmlns:r="http://schemas.openxmlformats.org/officeDocument/2006/relationships" xmlns:m="http://schemas.openxmlformats.org/officeDocument/2006/math" xmlns:v="urn:schemas-microsoft-com:vml" xmlns:wp14="http://schemas.microsoft.com/office/word/2010/wordprocessingDrawing" xmlns:wp="http://schemas.openxmlformats.org/drawingml/2006/wordprocessingDrawing" xmlns:w10="urn:schemas-microsoft-com:office:word" xmlns:w="http://schemas.openxmlformats.org/wordprocessingml/2006/main" xmlns:w14="http://schemas.microsoft.com/office/word/2010/wordml" xmlns:wpg="http://schemas.microsoft.com/office/word/2010/wordprocessingGroup" xmlns:wpi="http://schemas.microsoft.com/office/word/2010/wordprocessingInk" xmlns:wne="http://schemas.microsoft.com/office/word/2006/wordml" xmlns:wps="http://schemas.microsoft.com/office/word/2010/wordprocessingShape" mc:Ignorable="w14 wp14">
   <w:p>
     <w:pPr>
       <w:pStyle w:val="THGHeader2"/>
@@ -2403,26 +2443,39 @@
 </file>
 
 <file path=word/header5.xml><?xml version="1.0" encoding="utf-8"?>
-<w:hdr xmlns:ve="http://schemas.openxmlformats.org/markup-compatibility/2006" xmlns:o="urn:schemas-microsoft-com:office:office" xmlns:r="http://schemas.openxmlformats.org/officeDocument/2006/relationships" xmlns:m="http://schemas.openxmlformats.org/officeDocument/2006/math" xmlns:v="urn:schemas-microsoft-com:vml" xmlns:wp="http://schemas.openxmlformats.org/drawingml/2006/wordprocessingDrawing" xmlns:w10="urn:schemas-microsoft-com:office:word" xmlns:w="http://schemas.openxmlformats.org/wordprocessingml/2006/main" xmlns:wne="http://schemas.microsoft.com/office/word/2006/wordml">
+<w:hdr xmlns:wpc="http://schemas.microsoft.com/office/word/2010/wordprocessingCanvas" xmlns:mc="http://schemas.openxmlformats.org/markup-compatibility/2006" xmlns:o="urn:schemas-microsoft-com:office:office" xmlns:r="http://schemas.openxmlformats.org/officeDocument/2006/relationships" xmlns:m="http://schemas.openxmlformats.org/officeDocument/2006/math" xmlns:v="urn:schemas-microsoft-com:vml" xmlns:wp14="http://schemas.microsoft.com/office/word/2010/wordprocessingDrawing" xmlns:wp="http://schemas.openxmlformats.org/drawingml/2006/wordprocessingDrawing" xmlns:w10="urn:schemas-microsoft-com:office:word" xmlns:w="http://schemas.openxmlformats.org/wordprocessingml/2006/main" xmlns:w14="http://schemas.microsoft.com/office/word/2010/wordml" xmlns:wpg="http://schemas.microsoft.com/office/word/2010/wordprocessingGroup" xmlns:wpi="http://schemas.microsoft.com/office/word/2010/wordprocessingInk" xmlns:wne="http://schemas.microsoft.com/office/word/2006/wordml" xmlns:wps="http://schemas.microsoft.com/office/word/2010/wordprocessingShape" mc:Ignorable="w14 wp14">
   <w:p>
     <w:pPr>
       <w:pStyle w:val="THGHeader2"/>
       <w:jc w:val="right"/>
     </w:pPr>
-    <w:fldSimple w:instr=" STYLEREF  &quot;Heading 1&quot;  \* MERGEFORMAT ">
-      <w:r>
-        <w:rPr>
-          <w:noProof/>
-        </w:rPr>
-        <w:t>Copying Committed Datatypes with H5Ocopy</w:t>
-      </w:r>
-    </w:fldSimple>
+    <w:r>
+      <w:fldChar w:fldCharType="begin"/>
+    </w:r>
+    <w:r>
+      <w:instrText xml:space="preserve"> STYLEREF  "Heading 1"  \* MERGEFORMAT </w:instrText>
+    </w:r>
+    <w:r>
+      <w:fldChar w:fldCharType="separate"/>
+    </w:r>
+    <w:r>
+      <w:rPr>
+        <w:noProof/>
+      </w:rPr>
+      <w:t>Copying Committed Datatypes with H5Ocopy</w:t>
+    </w:r>
+    <w:r>
+      <w:rPr>
+        <w:noProof/>
+      </w:rPr>
+      <w:fldChar w:fldCharType="end"/>
+    </w:r>
   </w:p>
 </w:hdr>
 </file>
 
 <file path=word/numbering.xml><?xml version="1.0" encoding="utf-8"?>
-<w:numbering xmlns:ve="http://schemas.openxmlformats.org/markup-compatibility/2006" xmlns:o="urn:schemas-microsoft-com:office:office" xmlns:r="http://schemas.openxmlformats.org/officeDocument/2006/relationships" xmlns:m="http://schemas.openxmlformats.org/officeDocument/2006/math" xmlns:v="urn:schemas-microsoft-com:vml" xmlns:wp="http://schemas.openxmlformats.org/drawingml/2006/wordprocessingDrawing" xmlns:w10="urn:schemas-microsoft-com:office:word" xmlns:w="http://schemas.openxmlformats.org/wordprocessingml/2006/main" xmlns:wne="http://schemas.microsoft.com/office/word/2006/wordml">
+<w:numbering xmlns:wpc="http://schemas.microsoft.com/office/word/2010/wordprocessingCanvas" xmlns:mc="http://schemas.openxmlformats.org/markup-compatibility/2006" xmlns:o="urn:schemas-microsoft-com:office:office" xmlns:r="http://schemas.openxmlformats.org/officeDocument/2006/relationships" xmlns:m="http://schemas.openxmlformats.org/officeDocument/2006/math" xmlns:v="urn:schemas-microsoft-com:vml" xmlns:wp14="http://schemas.microsoft.com/office/word/2010/wordprocessingDrawing" xmlns:wp="http://schemas.openxmlformats.org/drawingml/2006/wordprocessingDrawing" xmlns:w10="urn:schemas-microsoft-com:office:word" xmlns:w="http://schemas.openxmlformats.org/wordprocessingml/2006/main" xmlns:w14="http://schemas.microsoft.com/office/word/2010/wordml" xmlns:wpg="http://schemas.microsoft.com/office/word/2010/wordprocessingGroup" xmlns:wpi="http://schemas.microsoft.com/office/word/2010/wordprocessingInk" xmlns:wne="http://schemas.microsoft.com/office/word/2006/wordml" xmlns:wps="http://schemas.microsoft.com/office/word/2010/wordprocessingShape" mc:Ignorable="w14 wp14">
   <w:abstractNum w:abstractNumId="0">
     <w:nsid w:val="FFFFFF7C"/>
     <w:multiLevelType w:val="singleLevel"/>
@@ -5734,7 +5787,7 @@
 </file>
 
 <file path=word/styles.xml><?xml version="1.0" encoding="utf-8"?>
-<w:styles xmlns:r="http://schemas.openxmlformats.org/officeDocument/2006/relationships" xmlns:w="http://schemas.openxmlformats.org/wordprocessingml/2006/main">
+<w:styles xmlns:mc="http://schemas.openxmlformats.org/markup-compatibility/2006" xmlns:r="http://schemas.openxmlformats.org/officeDocument/2006/relationships" xmlns:w="http://schemas.openxmlformats.org/wordprocessingml/2006/main" xmlns:w14="http://schemas.microsoft.com/office/word/2010/wordml" mc:Ignorable="w14">
   <w:docDefaults>
     <w:rPrDefault>
       <w:rPr>
@@ -6036,7 +6089,6 @@
     <w:uiPriority w:val="99"/>
     <w:semiHidden/>
     <w:unhideWhenUsed/>
-    <w:qFormat/>
     <w:tblPr>
       <w:tblInd w:w="0" w:type="dxa"/>
       <w:tblCellMar>
@@ -9324,7 +9376,7 @@
 </file>
 
 <file path=customXml/itemProps1.xml><?xml version="1.0" encoding="utf-8"?>
-<ds:datastoreItem xmlns:ds="http://schemas.openxmlformats.org/officeDocument/2006/customXml" ds:itemID="{DA975296-3C57-4112-AEB2-BEE8626ECC4E}">
+<ds:datastoreItem xmlns:ds="http://schemas.openxmlformats.org/officeDocument/2006/customXml" ds:itemID="{1A7104C8-B646-41A4-86F9-15567B922A92}">
   <ds:schemaRefs>
     <ds:schemaRef ds:uri="http://schemas.openxmlformats.org/officeDocument/2006/bibliography"/>
   </ds:schemaRefs>

</xml_diff>